<commit_message>
updates for IHO secretariat
</commit_message>
<xml_diff>
--- a/documents/2.0.0_Draft/S98_Restructure.docx
+++ b/documents/2.0.0_Draft/S98_Restructure.docx
@@ -4,6 +4,7 @@
   <w:body>
     <w:p>
       <w:pPr>
+        <w:spacing w:line="276" w:lineRule="auto"/>
         <w:jc w:val="center"/>
         <w:rPr>
           <w:b/>
@@ -22,6 +23,7 @@
     </w:p>
     <w:p>
       <w:pPr>
+        <w:spacing w:line="276" w:lineRule="auto"/>
         <w:rPr>
           <w:lang w:val="en-US"/>
         </w:rPr>
@@ -40,6 +42,7 @@
           <w:ilvl w:val="0"/>
           <w:numId w:val="1"/>
         </w:numPr>
+        <w:spacing w:line="276" w:lineRule="auto"/>
         <w:rPr>
           <w:lang w:val="en-US"/>
         </w:rPr>
@@ -82,6 +85,7 @@
           <w:ilvl w:val="0"/>
           <w:numId w:val="1"/>
         </w:numPr>
+        <w:spacing w:line="276" w:lineRule="auto"/>
         <w:rPr>
           <w:lang w:val="en-US"/>
         </w:rPr>
@@ -118,6 +122,7 @@
           <w:ilvl w:val="0"/>
           <w:numId w:val="1"/>
         </w:numPr>
+        <w:spacing w:line="276" w:lineRule="auto"/>
         <w:rPr>
           <w:lang w:val="en-US"/>
         </w:rPr>
@@ -154,6 +159,7 @@
           <w:ilvl w:val="0"/>
           <w:numId w:val="1"/>
         </w:numPr>
+        <w:spacing w:line="276" w:lineRule="auto"/>
         <w:rPr>
           <w:lang w:val="en-US"/>
         </w:rPr>
@@ -178,6 +184,7 @@
           <w:ilvl w:val="0"/>
           <w:numId w:val="1"/>
         </w:numPr>
+        <w:spacing w:line="276" w:lineRule="auto"/>
         <w:rPr>
           <w:lang w:val="en-US"/>
         </w:rPr>
@@ -214,6 +221,7 @@
           <w:ilvl w:val="0"/>
           <w:numId w:val="1"/>
         </w:numPr>
+        <w:spacing w:line="276" w:lineRule="auto"/>
         <w:rPr>
           <w:lang w:val="en-US"/>
         </w:rPr>
@@ -250,6 +258,7 @@
           <w:ilvl w:val="0"/>
           <w:numId w:val="1"/>
         </w:numPr>
+        <w:spacing w:line="276" w:lineRule="auto"/>
         <w:rPr>
           <w:lang w:val="en-US"/>
         </w:rPr>
@@ -281,6 +290,7 @@
     </w:p>
     <w:p>
       <w:pPr>
+        <w:spacing w:line="276" w:lineRule="auto"/>
         <w:jc w:val="both"/>
         <w:rPr>
           <w:lang w:val="en-US"/>
@@ -292,15 +302,74 @@
         </w:rPr>
         <w:t xml:space="preserve">To this was added S-98 Annex C, which comprised the S-100 ECDIS interoperability specification and the detailed requirements for S-100 ECDIS. Over time, the importance of S-98 Annex C was acknowledged and, as agreed at S100WG a restructure of S-98 was approved by the S-98 PT and the S100WG. </w:t>
       </w:r>
-      <w:r>
-        <w:rPr>
-          <w:lang w:val="en-US"/>
-        </w:rPr>
-        <w:t>This, essentially means that “interoperability” is referred to from the ECDIS requirement, rather than the ECDIS requirement being an Annex of an interoperability implementation. A revision of S-98 for Phase 2 will look at the full requirement for the ECDIS and interoperability.</w:t>
-      </w:r>
-    </w:p>
-    <w:p>
-      <w:pPr>
+    </w:p>
+    <w:p>
+      <w:pPr>
+        <w:spacing w:line="276" w:lineRule="auto"/>
+        <w:jc w:val="both"/>
+        <w:rPr>
+          <w:lang w:val="en-US"/>
+        </w:rPr>
+      </w:pPr>
+      <w:r>
+        <w:rPr>
+          <w:lang w:val="en-US"/>
+        </w:rPr>
+        <w:t xml:space="preserve">This, essentially means that “interoperability” is referred to from the ECDIS requirement, rather than the ECDIS requirement being an Annex of an interoperability implementation. </w:t>
+      </w:r>
+      <w:r>
+        <w:rPr>
+          <w:lang w:val="en-US"/>
+        </w:rPr>
+        <w:t xml:space="preserve"> This is also reflected in the change of title from “</w:t>
+      </w:r>
+      <w:r>
+        <w:rPr>
+          <w:b/>
+          <w:bCs/>
+          <w:lang w:val="en-US"/>
+        </w:rPr>
+        <w:t>Data Product Interoperability in S-100 Navigation Systems</w:t>
+      </w:r>
+      <w:r>
+        <w:rPr>
+          <w:lang w:val="en-US"/>
+        </w:rPr>
+        <w:t>” to “</w:t>
+      </w:r>
+      <w:r>
+        <w:rPr>
+          <w:b/>
+          <w:bCs/>
+          <w:lang w:val="en-US"/>
+        </w:rPr>
+        <w:t>S-100 ECDIS and Interoperability Specification</w:t>
+      </w:r>
+      <w:r>
+        <w:rPr>
+          <w:lang w:val="en-US"/>
+        </w:rPr>
+        <w:t>”</w:t>
+      </w:r>
+    </w:p>
+    <w:p>
+      <w:pPr>
+        <w:spacing w:line="276" w:lineRule="auto"/>
+        <w:jc w:val="both"/>
+        <w:rPr>
+          <w:lang w:val="en-US"/>
+        </w:rPr>
+      </w:pPr>
+      <w:r>
+        <w:rPr>
+          <w:lang w:val="en-US"/>
+        </w:rPr>
+        <w:t>A revision of S-98 for Phase 2 will look at the full requirement for the ECDIS and interoperability.</w:t>
+      </w:r>
+    </w:p>
+    <w:p>
+      <w:pPr>
+        <w:spacing w:line="276" w:lineRule="auto"/>
         <w:jc w:val="both"/>
         <w:rPr>
           <w:lang w:val="en-US"/>
@@ -320,6 +389,7 @@
           <w:ilvl w:val="0"/>
           <w:numId w:val="2"/>
         </w:numPr>
+        <w:spacing w:line="276" w:lineRule="auto"/>
         <w:rPr>
           <w:b/>
           <w:bCs/>
@@ -332,36 +402,13 @@
           <w:bCs/>
           <w:lang w:val="en-US"/>
         </w:rPr>
-        <w:t xml:space="preserve">S-98 Main Document - </w:t>
-      </w:r>
-      <w:r>
-        <w:rPr>
-          <w:b/>
-          <w:bCs/>
-          <w:lang w:val="en-US"/>
-        </w:rPr>
-        <w:t>S-100 ECDIS and Interoperability</w:t>
-      </w:r>
-      <w:r>
-        <w:rPr>
-          <w:b/>
-          <w:bCs/>
-          <w:lang w:val="en-US"/>
-        </w:rPr>
-        <w:t xml:space="preserve"> </w:t>
-      </w:r>
-      <w:r>
-        <w:rPr>
-          <w:b/>
-          <w:bCs/>
-          <w:lang w:val="en-US"/>
-        </w:rPr>
-        <w:t>Specification</w:t>
+        <w:t>S-98 Main Document - S-100 ECDIS and Interoperability Specification</w:t>
       </w:r>
     </w:p>
     <w:p>
       <w:pPr>
         <w:pStyle w:val="ListParagraph"/>
+        <w:spacing w:line="276" w:lineRule="auto"/>
         <w:rPr>
           <w:i/>
           <w:iCs/>
@@ -384,6 +431,7 @@
           <w:ilvl w:val="0"/>
           <w:numId w:val="2"/>
         </w:numPr>
+        <w:spacing w:line="276" w:lineRule="auto"/>
         <w:rPr>
           <w:b/>
           <w:bCs/>
@@ -402,6 +450,7 @@
     <w:p>
       <w:pPr>
         <w:pStyle w:val="ListParagraph"/>
+        <w:spacing w:line="276" w:lineRule="auto"/>
         <w:rPr>
           <w:i/>
           <w:iCs/>
@@ -424,6 +473,7 @@
           <w:ilvl w:val="0"/>
           <w:numId w:val="2"/>
         </w:numPr>
+        <w:spacing w:line="276" w:lineRule="auto"/>
         <w:rPr>
           <w:b/>
           <w:bCs/>
@@ -442,6 +492,7 @@
     <w:p>
       <w:pPr>
         <w:pStyle w:val="ListParagraph"/>
+        <w:spacing w:line="276" w:lineRule="auto"/>
         <w:rPr>
           <w:i/>
           <w:iCs/>
@@ -464,6 +515,7 @@
           <w:ilvl w:val="0"/>
           <w:numId w:val="2"/>
         </w:numPr>
+        <w:spacing w:line="276" w:lineRule="auto"/>
         <w:rPr>
           <w:b/>
           <w:bCs/>
@@ -482,6 +534,7 @@
     <w:p>
       <w:pPr>
         <w:pStyle w:val="ListParagraph"/>
+        <w:spacing w:line="276" w:lineRule="auto"/>
         <w:rPr>
           <w:i/>
           <w:iCs/>
@@ -499,13 +552,15 @@
     </w:p>
     <w:p>
       <w:pPr>
-        <w:rPr>
-          <w:lang w:val="en-US"/>
-        </w:rPr>
-      </w:pPr>
-    </w:p>
-    <w:p>
-      <w:pPr>
+        <w:spacing w:line="276" w:lineRule="auto"/>
+        <w:rPr>
+          <w:lang w:val="en-US"/>
+        </w:rPr>
+      </w:pPr>
+    </w:p>
+    <w:p>
+      <w:pPr>
+        <w:spacing w:line="276" w:lineRule="auto"/>
         <w:rPr>
           <w:lang w:val="en-US"/>
         </w:rPr>

</xml_diff>